<commit_message>
aggiornamento verbale con ruben
</commit_message>
<xml_diff>
--- a/Scrum/Sprint review/Programmazione/04.docx
+++ b/Scrum/Sprint review/Programmazione/04.docx
@@ -160,26 +160,47 @@
         </w:rPr>
         <w:t>, Alessio, Ruben</w:t>
       </w:r>
+    </w:p>
+    <w:p>
+      <w:pPr>
+        <w:rPr>
+          <w:rFonts w:ascii="Times New Roman" w:hAnsi="Times New Roman" w:cs="Times New Roman"/>
+        </w:rPr>
+      </w:pPr>
+      <w:r>
+        <w:rPr>
+          <w:rFonts w:ascii="Times New Roman" w:hAnsi="Times New Roman" w:cs="Times New Roman"/>
+        </w:rPr>
+        <w:t>Assenti:</w:t>
+      </w:r>
+      <w:r>
+        <w:rPr>
+          <w:rFonts w:ascii="Times New Roman" w:hAnsi="Times New Roman" w:cs="Times New Roman"/>
+        </w:rPr>
+        <w:tab/>
+      </w:r>
       <w:r>
         <w:rPr>
           <w:rFonts w:ascii="Times New Roman" w:hAnsi="Times New Roman" w:cs="Times New Roman"/>
           <w:i/>
           <w:iCs/>
         </w:rPr>
-        <w:t>, Francesco</w:t>
-      </w:r>
-    </w:p>
-    <w:p>
-      <w:pPr>
-        <w:rPr>
-          <w:rFonts w:ascii="Times New Roman" w:hAnsi="Times New Roman" w:cs="Times New Roman"/>
-        </w:rPr>
-      </w:pPr>
-      <w:r>
-        <w:rPr>
-          <w:rFonts w:ascii="Times New Roman" w:hAnsi="Times New Roman" w:cs="Times New Roman"/>
-        </w:rPr>
-        <w:t>Assenti:</w:t>
+        <w:t>Francesco</w:t>
+      </w:r>
+    </w:p>
+    <w:p>
+      <w:pPr>
+        <w:spacing w:line="252" w:lineRule="auto"/>
+        <w:jc w:val="both"/>
+        <w:rPr>
+          <w:rFonts w:ascii="Times New Roman" w:hAnsi="Times New Roman" w:cs="Times New Roman"/>
+        </w:rPr>
+      </w:pPr>
+      <w:r>
+        <w:rPr>
+          <w:rFonts w:ascii="Times New Roman" w:hAnsi="Times New Roman" w:cs="Times New Roman"/>
+        </w:rPr>
+        <w:t>Discussione:</w:t>
       </w:r>
       <w:r>
         <w:rPr>
@@ -196,12 +217,643 @@
           <w:rFonts w:ascii="Times New Roman" w:hAnsi="Times New Roman" w:cs="Times New Roman"/>
         </w:rPr>
       </w:pPr>
-      <w:r>
-        <w:rPr>
-          <w:rFonts w:ascii="Times New Roman" w:hAnsi="Times New Roman" w:cs="Times New Roman"/>
-        </w:rPr>
-        <w:t>Discussione:</w:t>
-      </w:r>
+    </w:p>
+    <w:p>
+      <w:pPr>
+        <w:spacing w:line="252" w:lineRule="auto"/>
+        <w:jc w:val="both"/>
+        <w:rPr>
+          <w:rFonts w:ascii="Times New Roman" w:hAnsi="Times New Roman" w:cs="Times New Roman"/>
+        </w:rPr>
+      </w:pPr>
+      <w:r>
+        <w:rPr>
+          <w:rFonts w:ascii="Times New Roman" w:hAnsi="Times New Roman" w:cs="Times New Roman"/>
+        </w:rPr>
+        <w:t>Inizio della riunione alle 1</w:t>
+      </w:r>
+      <w:r>
+        <w:rPr>
+          <w:rFonts w:ascii="Times New Roman" w:hAnsi="Times New Roman" w:cs="Times New Roman"/>
+        </w:rPr>
+        <w:t>0:00</w:t>
+      </w:r>
+    </w:p>
+    <w:p>
+      <w:pPr>
+        <w:spacing w:line="252" w:lineRule="auto"/>
+        <w:jc w:val="both"/>
+        <w:rPr>
+          <w:rFonts w:ascii="Times New Roman" w:hAnsi="Times New Roman" w:cs="Times New Roman"/>
+        </w:rPr>
+      </w:pPr>
+    </w:p>
+    <w:p>
+      <w:pPr>
+        <w:spacing w:line="252" w:lineRule="auto"/>
+        <w:jc w:val="both"/>
+        <w:rPr>
+          <w:rFonts w:ascii="Times New Roman" w:hAnsi="Times New Roman" w:cs="Times New Roman"/>
+        </w:rPr>
+      </w:pPr>
+    </w:p>
+    <w:p>
+      <w:pPr>
+        <w:spacing w:line="252" w:lineRule="auto"/>
+        <w:jc w:val="both"/>
+        <w:rPr>
+          <w:rFonts w:ascii="Times New Roman" w:hAnsi="Times New Roman" w:cs="Times New Roman"/>
+        </w:rPr>
+      </w:pPr>
+      <w:r>
+        <w:rPr>
+          <w:rFonts w:ascii="Times New Roman" w:hAnsi="Times New Roman" w:cs="Times New Roman"/>
+        </w:rPr>
+        <w:t xml:space="preserve">Ivan descrive il lavoro che ha svolto </w:t>
+      </w:r>
+      <w:r>
+        <w:rPr>
+          <w:rFonts w:ascii="Times New Roman" w:hAnsi="Times New Roman" w:cs="Times New Roman"/>
+        </w:rPr>
+        <w:t>ultimamente:</w:t>
+      </w:r>
+    </w:p>
+    <w:p>
+      <w:pPr>
+        <w:spacing w:line="252" w:lineRule="auto"/>
+        <w:jc w:val="both"/>
+        <w:rPr>
+          <w:rFonts w:ascii="Times New Roman" w:hAnsi="Times New Roman" w:cs="Times New Roman"/>
+        </w:rPr>
+      </w:pPr>
+    </w:p>
+    <w:p>
+      <w:pPr>
+        <w:spacing w:line="252" w:lineRule="auto"/>
+        <w:jc w:val="both"/>
+        <w:rPr>
+          <w:rFonts w:ascii="Times New Roman" w:hAnsi="Times New Roman" w:cs="Times New Roman"/>
+        </w:rPr>
+      </w:pPr>
+      <w:r>
+        <w:rPr>
+          <w:rFonts w:ascii="Times New Roman" w:hAnsi="Times New Roman" w:cs="Times New Roman"/>
+        </w:rPr>
+        <w:t>Ivan</w:t>
+      </w:r>
+      <w:r>
+        <w:rPr>
+          <w:rFonts w:ascii="Times New Roman" w:hAnsi="Times New Roman" w:cs="Times New Roman"/>
+        </w:rPr>
+        <w:t xml:space="preserve"> nelle scorse giornate</w:t>
+      </w:r>
+      <w:r>
+        <w:rPr>
+          <w:rFonts w:ascii="Times New Roman" w:hAnsi="Times New Roman" w:cs="Times New Roman"/>
+        </w:rPr>
+        <w:t xml:space="preserve"> ha </w:t>
+      </w:r>
+      <w:r>
+        <w:rPr>
+          <w:rFonts w:ascii="Times New Roman" w:hAnsi="Times New Roman" w:cs="Times New Roman"/>
+        </w:rPr>
+        <w:t>continuato assieme a Mirc</w:t>
+      </w:r>
+      <w:r>
+        <w:rPr>
+          <w:rFonts w:ascii="Times New Roman" w:hAnsi="Times New Roman" w:cs="Times New Roman"/>
+        </w:rPr>
+        <w:t>o</w:t>
+      </w:r>
+      <w:r>
+        <w:rPr>
+          <w:rFonts w:ascii="Times New Roman" w:hAnsi="Times New Roman" w:cs="Times New Roman"/>
+        </w:rPr>
+        <w:t xml:space="preserve"> la funzione “visualizza menù” riscontrando un po’ di problemi riguardanti il file di tipo </w:t>
+      </w:r>
+      <w:proofErr w:type="spellStart"/>
+      <w:r>
+        <w:rPr>
+          <w:rFonts w:ascii="Times New Roman" w:hAnsi="Times New Roman" w:cs="Times New Roman"/>
+        </w:rPr>
+        <w:t>json</w:t>
+      </w:r>
+      <w:proofErr w:type="spellEnd"/>
+      <w:r>
+        <w:rPr>
+          <w:rFonts w:ascii="Times New Roman" w:hAnsi="Times New Roman" w:cs="Times New Roman"/>
+        </w:rPr>
+        <w:t>. Hanno infine optato per una soluzione che fa utilizzo di un file di tipo csv.</w:t>
+      </w:r>
+    </w:p>
+    <w:p>
+      <w:pPr>
+        <w:spacing w:line="252" w:lineRule="auto"/>
+        <w:jc w:val="both"/>
+        <w:rPr>
+          <w:rFonts w:ascii="Times New Roman" w:hAnsi="Times New Roman" w:cs="Times New Roman"/>
+        </w:rPr>
+      </w:pPr>
+      <w:r>
+        <w:rPr>
+          <w:rFonts w:ascii="Times New Roman" w:hAnsi="Times New Roman" w:cs="Times New Roman"/>
+        </w:rPr>
+        <w:t>In seguito ha apportato ulteriori modifiche al codice introducendo la funzione di logout per tutti gli account rimasti loggati dopo lo spegnimento del server</w:t>
+      </w:r>
+      <w:r>
+        <w:rPr>
+          <w:rFonts w:ascii="Times New Roman" w:hAnsi="Times New Roman" w:cs="Times New Roman"/>
+        </w:rPr>
+        <w:t>, a causa di un crash oppure per via di un errore di chiusura e una funzione di logout collettivo.</w:t>
+      </w:r>
+    </w:p>
+    <w:p>
+      <w:pPr>
+        <w:spacing w:line="252" w:lineRule="auto"/>
+        <w:jc w:val="both"/>
+        <w:rPr>
+          <w:rFonts w:ascii="Times New Roman" w:hAnsi="Times New Roman" w:cs="Times New Roman"/>
+        </w:rPr>
+      </w:pPr>
+      <w:r>
+        <w:rPr>
+          <w:rFonts w:ascii="Times New Roman" w:hAnsi="Times New Roman" w:cs="Times New Roman"/>
+        </w:rPr>
+        <w:t>Ha inoltre cominciato a impostare una terza funzione che si occupa delle prenotazioni del tavolo sia da lato server che da client con un comando da tastiera per farlo.</w:t>
+      </w:r>
+    </w:p>
+    <w:p>
+      <w:pPr>
+        <w:spacing w:line="252" w:lineRule="auto"/>
+        <w:jc w:val="both"/>
+        <w:rPr>
+          <w:rFonts w:ascii="Times New Roman" w:hAnsi="Times New Roman" w:cs="Times New Roman"/>
+        </w:rPr>
+      </w:pPr>
+    </w:p>
+    <w:p>
+      <w:pPr>
+        <w:spacing w:line="252" w:lineRule="auto"/>
+        <w:jc w:val="both"/>
+        <w:rPr>
+          <w:rFonts w:ascii="Times New Roman" w:hAnsi="Times New Roman" w:cs="Times New Roman"/>
+        </w:rPr>
+      </w:pPr>
+      <w:r>
+        <w:rPr>
+          <w:rFonts w:ascii="Times New Roman" w:hAnsi="Times New Roman" w:cs="Times New Roman"/>
+        </w:rPr>
+        <w:t>Nella giornata di oggi: continuo del lavoro riguardante la funzione della prenotazione dei tavoli.</w:t>
+      </w:r>
+    </w:p>
+    <w:p>
+      <w:pPr>
+        <w:spacing w:line="252" w:lineRule="auto"/>
+        <w:jc w:val="both"/>
+        <w:rPr>
+          <w:rFonts w:ascii="Times New Roman" w:hAnsi="Times New Roman" w:cs="Times New Roman"/>
+        </w:rPr>
+      </w:pPr>
+    </w:p>
+    <w:p>
+      <w:pPr>
+        <w:spacing w:line="252" w:lineRule="auto"/>
+        <w:jc w:val="both"/>
+        <w:rPr>
+          <w:rFonts w:ascii="Times New Roman" w:hAnsi="Times New Roman" w:cs="Times New Roman"/>
+        </w:rPr>
+      </w:pPr>
+    </w:p>
+    <w:p>
+      <w:pPr>
+        <w:spacing w:line="252" w:lineRule="auto"/>
+        <w:jc w:val="both"/>
+        <w:rPr>
+          <w:rFonts w:ascii="Times New Roman" w:hAnsi="Times New Roman" w:cs="Times New Roman"/>
+        </w:rPr>
+      </w:pPr>
+      <w:r>
+        <w:rPr>
+          <w:rFonts w:ascii="Times New Roman" w:hAnsi="Times New Roman" w:cs="Times New Roman"/>
+        </w:rPr>
+        <w:t>Mir</w:t>
+      </w:r>
+      <w:r>
+        <w:rPr>
+          <w:rFonts w:ascii="Times New Roman" w:hAnsi="Times New Roman" w:cs="Times New Roman"/>
+        </w:rPr>
+        <w:t>c</w:t>
+      </w:r>
+      <w:r>
+        <w:rPr>
+          <w:rFonts w:ascii="Times New Roman" w:hAnsi="Times New Roman" w:cs="Times New Roman"/>
+        </w:rPr>
+        <w:t xml:space="preserve">o mostra il lavoro svolto </w:t>
+      </w:r>
+      <w:r>
+        <w:rPr>
+          <w:rFonts w:ascii="Times New Roman" w:hAnsi="Times New Roman" w:cs="Times New Roman"/>
+        </w:rPr>
+        <w:t>ultimamente</w:t>
+      </w:r>
+      <w:r>
+        <w:rPr>
+          <w:rFonts w:ascii="Times New Roman" w:hAnsi="Times New Roman" w:cs="Times New Roman"/>
+        </w:rPr>
+        <w:t>:</w:t>
+      </w:r>
+    </w:p>
+    <w:p>
+      <w:pPr>
+        <w:spacing w:line="252" w:lineRule="auto"/>
+        <w:jc w:val="both"/>
+        <w:rPr>
+          <w:rFonts w:ascii="Times New Roman" w:hAnsi="Times New Roman" w:cs="Times New Roman"/>
+        </w:rPr>
+      </w:pPr>
+    </w:p>
+    <w:p>
+      <w:pPr>
+        <w:spacing w:line="252" w:lineRule="auto"/>
+        <w:jc w:val="both"/>
+        <w:rPr>
+          <w:rFonts w:ascii="Times New Roman" w:hAnsi="Times New Roman" w:cs="Times New Roman"/>
+        </w:rPr>
+      </w:pPr>
+      <w:r>
+        <w:rPr>
+          <w:rFonts w:ascii="Times New Roman" w:hAnsi="Times New Roman" w:cs="Times New Roman"/>
+        </w:rPr>
+        <w:t xml:space="preserve">Mirco nelle ultime sessioni ha lavorato assieme a Ivan per la funzione “visualizza menù” riscontrando un po’ di problemi riguardanti il file di tipo </w:t>
+      </w:r>
+      <w:proofErr w:type="spellStart"/>
+      <w:r>
+        <w:rPr>
+          <w:rFonts w:ascii="Times New Roman" w:hAnsi="Times New Roman" w:cs="Times New Roman"/>
+        </w:rPr>
+        <w:t>json</w:t>
+      </w:r>
+      <w:proofErr w:type="spellEnd"/>
+      <w:r>
+        <w:rPr>
+          <w:rFonts w:ascii="Times New Roman" w:hAnsi="Times New Roman" w:cs="Times New Roman"/>
+        </w:rPr>
+        <w:t xml:space="preserve">. Ha infine optato </w:t>
+      </w:r>
+      <w:r>
+        <w:rPr>
+          <w:rFonts w:ascii="Times New Roman" w:hAnsi="Times New Roman" w:cs="Times New Roman"/>
+        </w:rPr>
+        <w:t xml:space="preserve">assieme a Ivan </w:t>
+      </w:r>
+      <w:r>
+        <w:rPr>
+          <w:rFonts w:ascii="Times New Roman" w:hAnsi="Times New Roman" w:cs="Times New Roman"/>
+        </w:rPr>
+        <w:t>per una soluzione che fa utilizzo di un file di tipo csv.</w:t>
+      </w:r>
+    </w:p>
+    <w:p>
+      <w:pPr>
+        <w:spacing w:line="252" w:lineRule="auto"/>
+        <w:jc w:val="both"/>
+        <w:rPr>
+          <w:rFonts w:ascii="Times New Roman" w:hAnsi="Times New Roman" w:cs="Times New Roman"/>
+        </w:rPr>
+      </w:pPr>
+    </w:p>
+    <w:p>
+      <w:pPr>
+        <w:spacing w:line="252" w:lineRule="auto"/>
+        <w:jc w:val="both"/>
+        <w:rPr>
+          <w:rFonts w:ascii="Times New Roman" w:hAnsi="Times New Roman" w:cs="Times New Roman"/>
+        </w:rPr>
+      </w:pPr>
+      <w:r>
+        <w:rPr>
+          <w:rFonts w:ascii="Times New Roman" w:hAnsi="Times New Roman" w:cs="Times New Roman"/>
+        </w:rPr>
+        <w:t>N</w:t>
+      </w:r>
+      <w:r>
+        <w:rPr>
+          <w:rFonts w:ascii="Times New Roman" w:hAnsi="Times New Roman" w:cs="Times New Roman"/>
+        </w:rPr>
+        <w:t>ella giornata di oggi</w:t>
+      </w:r>
+      <w:r>
+        <w:rPr>
+          <w:rFonts w:ascii="Times New Roman" w:hAnsi="Times New Roman" w:cs="Times New Roman"/>
+        </w:rPr>
+        <w:t>:</w:t>
+      </w:r>
+      <w:r>
+        <w:rPr>
+          <w:rFonts w:ascii="Times New Roman" w:hAnsi="Times New Roman" w:cs="Times New Roman"/>
+        </w:rPr>
+        <w:t xml:space="preserve"> </w:t>
+      </w:r>
+      <w:r>
+        <w:rPr>
+          <w:rFonts w:ascii="Times New Roman" w:hAnsi="Times New Roman" w:cs="Times New Roman"/>
+        </w:rPr>
+        <w:t>Iniziazione della presentazione grafica.</w:t>
+      </w:r>
+    </w:p>
+    <w:p>
+      <w:pPr>
+        <w:spacing w:line="252" w:lineRule="auto"/>
+        <w:jc w:val="both"/>
+        <w:rPr>
+          <w:rFonts w:ascii="Times New Roman" w:hAnsi="Times New Roman" w:cs="Times New Roman"/>
+        </w:rPr>
+      </w:pPr>
+    </w:p>
+    <w:p>
+      <w:pPr>
+        <w:spacing w:line="252" w:lineRule="auto"/>
+        <w:jc w:val="both"/>
+        <w:rPr>
+          <w:rFonts w:ascii="Times New Roman" w:hAnsi="Times New Roman" w:cs="Times New Roman"/>
+        </w:rPr>
+      </w:pPr>
+    </w:p>
+    <w:p>
+      <w:pPr>
+        <w:spacing w:line="252" w:lineRule="auto"/>
+        <w:jc w:val="right"/>
+        <w:rPr>
+          <w:rFonts w:ascii="Times New Roman" w:hAnsi="Times New Roman" w:cs="Times New Roman"/>
+        </w:rPr>
+      </w:pPr>
+    </w:p>
+    <w:p>
+      <w:pPr>
+        <w:spacing w:line="252" w:lineRule="auto"/>
+        <w:jc w:val="right"/>
+        <w:rPr>
+          <w:rFonts w:ascii="Times New Roman" w:hAnsi="Times New Roman" w:cs="Times New Roman"/>
+        </w:rPr>
+      </w:pPr>
+    </w:p>
+    <w:p>
+      <w:pPr>
+        <w:spacing w:line="252" w:lineRule="auto"/>
+        <w:jc w:val="right"/>
+        <w:rPr>
+          <w:rFonts w:ascii="Times New Roman" w:hAnsi="Times New Roman" w:cs="Times New Roman"/>
+        </w:rPr>
+      </w:pPr>
+      <w:r>
+        <w:rPr>
+          <w:rFonts w:ascii="Times New Roman" w:hAnsi="Times New Roman" w:cs="Times New Roman"/>
+        </w:rPr>
+        <w:t>Riunione terminata alle 10:15, verrà ripresa con l’arrivo di tutti i partecipanti</w:t>
+      </w:r>
+    </w:p>
+    <w:p>
+      <w:pPr>
+        <w:spacing w:line="252" w:lineRule="auto"/>
+        <w:jc w:val="both"/>
+        <w:rPr>
+          <w:rFonts w:ascii="Times New Roman" w:hAnsi="Times New Roman" w:cs="Times New Roman"/>
+        </w:rPr>
+      </w:pPr>
+    </w:p>
+    <w:p>
+      <w:pPr>
+        <w:spacing w:line="252" w:lineRule="auto"/>
+        <w:jc w:val="both"/>
+        <w:rPr>
+          <w:rFonts w:ascii="Times New Roman" w:hAnsi="Times New Roman" w:cs="Times New Roman"/>
+        </w:rPr>
+      </w:pPr>
+    </w:p>
+    <w:p>
+      <w:pPr>
+        <w:spacing w:line="252" w:lineRule="auto"/>
+        <w:jc w:val="both"/>
+        <w:rPr>
+          <w:rFonts w:ascii="Times New Roman" w:hAnsi="Times New Roman" w:cs="Times New Roman"/>
+        </w:rPr>
+      </w:pPr>
+    </w:p>
+    <w:p>
+      <w:pPr>
+        <w:spacing w:line="252" w:lineRule="auto"/>
+        <w:jc w:val="both"/>
+        <w:rPr>
+          <w:rFonts w:ascii="Times New Roman" w:hAnsi="Times New Roman" w:cs="Times New Roman"/>
+        </w:rPr>
+      </w:pPr>
+    </w:p>
+    <w:p>
+      <w:pPr>
+        <w:spacing w:line="252" w:lineRule="auto"/>
+        <w:jc w:val="both"/>
+        <w:rPr>
+          <w:rFonts w:ascii="Times New Roman" w:hAnsi="Times New Roman" w:cs="Times New Roman"/>
+        </w:rPr>
+      </w:pPr>
+    </w:p>
+    <w:p>
+      <w:pPr>
+        <w:spacing w:line="252" w:lineRule="auto"/>
+        <w:jc w:val="both"/>
+        <w:rPr>
+          <w:rFonts w:ascii="Times New Roman" w:hAnsi="Times New Roman" w:cs="Times New Roman"/>
+        </w:rPr>
+      </w:pPr>
+    </w:p>
+    <w:p>
+      <w:pPr>
+        <w:spacing w:line="252" w:lineRule="auto"/>
+        <w:jc w:val="both"/>
+        <w:rPr>
+          <w:rFonts w:ascii="Times New Roman" w:hAnsi="Times New Roman" w:cs="Times New Roman"/>
+        </w:rPr>
+      </w:pPr>
+    </w:p>
+    <w:p>
+      <w:pPr>
+        <w:spacing w:line="252" w:lineRule="auto"/>
+        <w:jc w:val="both"/>
+        <w:rPr>
+          <w:rFonts w:ascii="Times New Roman" w:hAnsi="Times New Roman" w:cs="Times New Roman"/>
+        </w:rPr>
+      </w:pPr>
+    </w:p>
+    <w:p>
+      <w:pPr>
+        <w:spacing w:line="252" w:lineRule="auto"/>
+        <w:jc w:val="both"/>
+        <w:rPr>
+          <w:rFonts w:ascii="Times New Roman" w:hAnsi="Times New Roman" w:cs="Times New Roman"/>
+        </w:rPr>
+      </w:pPr>
+    </w:p>
+    <w:p>
+      <w:pPr>
+        <w:spacing w:line="252" w:lineRule="auto"/>
+        <w:jc w:val="both"/>
+        <w:rPr>
+          <w:rFonts w:ascii="Times New Roman" w:hAnsi="Times New Roman" w:cs="Times New Roman"/>
+        </w:rPr>
+      </w:pPr>
+    </w:p>
+    <w:p>
+      <w:pPr>
+        <w:spacing w:line="252" w:lineRule="auto"/>
+        <w:jc w:val="both"/>
+        <w:rPr>
+          <w:rFonts w:ascii="Times New Roman" w:hAnsi="Times New Roman" w:cs="Times New Roman"/>
+        </w:rPr>
+      </w:pPr>
+    </w:p>
+    <w:p>
+      <w:pPr>
+        <w:spacing w:line="252" w:lineRule="auto"/>
+        <w:jc w:val="both"/>
+        <w:rPr>
+          <w:rFonts w:ascii="Times New Roman" w:hAnsi="Times New Roman" w:cs="Times New Roman"/>
+        </w:rPr>
+      </w:pPr>
+    </w:p>
+    <w:p>
+      <w:pPr>
+        <w:spacing w:line="252" w:lineRule="auto"/>
+        <w:jc w:val="both"/>
+        <w:rPr>
+          <w:rFonts w:ascii="Times New Roman" w:hAnsi="Times New Roman" w:cs="Times New Roman"/>
+        </w:rPr>
+      </w:pPr>
+      <w:r>
+        <w:rPr>
+          <w:rFonts w:ascii="Times New Roman" w:hAnsi="Times New Roman" w:cs="Times New Roman"/>
+        </w:rPr>
+        <w:t>Ripresa della riunione alle</w:t>
+      </w:r>
+      <w:r>
+        <w:rPr>
+          <w:rFonts w:ascii="Times New Roman" w:hAnsi="Times New Roman" w:cs="Times New Roman"/>
+        </w:rPr>
+        <w:t xml:space="preserve"> 16:40</w:t>
+      </w:r>
+    </w:p>
+    <w:p>
+      <w:pPr>
+        <w:spacing w:line="252" w:lineRule="auto"/>
+        <w:jc w:val="both"/>
+        <w:rPr>
+          <w:rFonts w:ascii="Times New Roman" w:hAnsi="Times New Roman" w:cs="Times New Roman"/>
+        </w:rPr>
+      </w:pPr>
+    </w:p>
+    <w:p>
+      <w:pPr>
+        <w:spacing w:line="252" w:lineRule="auto"/>
+        <w:jc w:val="both"/>
+        <w:rPr>
+          <w:rFonts w:ascii="Times New Roman" w:hAnsi="Times New Roman" w:cs="Times New Roman"/>
+        </w:rPr>
+      </w:pPr>
+    </w:p>
+    <w:p>
+      <w:pPr>
+        <w:spacing w:line="252" w:lineRule="auto"/>
+        <w:jc w:val="both"/>
+        <w:rPr>
+          <w:rFonts w:ascii="Times New Roman" w:hAnsi="Times New Roman" w:cs="Times New Roman"/>
+        </w:rPr>
+      </w:pPr>
+      <w:r>
+        <w:rPr>
+          <w:rFonts w:ascii="Times New Roman" w:hAnsi="Times New Roman" w:cs="Times New Roman"/>
+        </w:rPr>
+        <w:t xml:space="preserve">Ruben </w:t>
+      </w:r>
+      <w:r>
+        <w:rPr>
+          <w:rFonts w:ascii="Times New Roman" w:hAnsi="Times New Roman" w:cs="Times New Roman"/>
+        </w:rPr>
+        <w:t>descrive il lavoro che ha svolto ultimamente:</w:t>
+      </w:r>
+      <w:r>
+        <w:rPr>
+          <w:rFonts w:ascii="Times New Roman" w:hAnsi="Times New Roman" w:cs="Times New Roman"/>
+        </w:rPr>
+        <w:t xml:space="preserve"> </w:t>
+      </w:r>
+    </w:p>
+    <w:p>
+      <w:pPr>
+        <w:spacing w:line="252" w:lineRule="auto"/>
+        <w:jc w:val="both"/>
+        <w:rPr>
+          <w:rFonts w:ascii="Times New Roman" w:hAnsi="Times New Roman" w:cs="Times New Roman"/>
+        </w:rPr>
+      </w:pPr>
+    </w:p>
+    <w:p>
+      <w:pPr>
+        <w:spacing w:line="252" w:lineRule="auto"/>
+        <w:jc w:val="both"/>
+        <w:rPr>
+          <w:rFonts w:ascii="Times New Roman" w:hAnsi="Times New Roman" w:cs="Times New Roman"/>
+        </w:rPr>
+      </w:pPr>
+      <w:r>
+        <w:rPr>
+          <w:rFonts w:ascii="Times New Roman" w:hAnsi="Times New Roman" w:cs="Times New Roman"/>
+        </w:rPr>
+        <w:t>Ruben si è occupato di vari test sia su server che client e non sono stati riscontrati errori, ha controllato successivamente la sezione del menù che è stata modificata.</w:t>
+      </w:r>
+    </w:p>
+    <w:p>
+      <w:pPr>
+        <w:spacing w:line="252" w:lineRule="auto"/>
+        <w:jc w:val="both"/>
+        <w:rPr>
+          <w:rFonts w:ascii="Times New Roman" w:hAnsi="Times New Roman" w:cs="Times New Roman"/>
+        </w:rPr>
+      </w:pPr>
+    </w:p>
+    <w:p>
+      <w:pPr>
+        <w:spacing w:line="252" w:lineRule="auto"/>
+        <w:jc w:val="both"/>
+        <w:rPr>
+          <w:rFonts w:ascii="Times New Roman" w:hAnsi="Times New Roman" w:cs="Times New Roman"/>
+        </w:rPr>
+      </w:pPr>
+      <w:r>
+        <w:rPr>
+          <w:rFonts w:ascii="Times New Roman" w:hAnsi="Times New Roman" w:cs="Times New Roman"/>
+        </w:rPr>
+        <w:t>Nella giornata di o</w:t>
+      </w:r>
+      <w:r>
+        <w:rPr>
+          <w:rFonts w:ascii="Times New Roman" w:hAnsi="Times New Roman" w:cs="Times New Roman"/>
+        </w:rPr>
+        <w:t xml:space="preserve">ggi: </w:t>
+      </w:r>
+      <w:r>
+        <w:rPr>
+          <w:rFonts w:ascii="Times New Roman" w:hAnsi="Times New Roman" w:cs="Times New Roman"/>
+        </w:rPr>
+        <w:t>Ulteriore test riguardante la funzione sala e inizio test per la funzione di prenotazione dei tavoli.</w:t>
+      </w:r>
+    </w:p>
+    <w:p>
+      <w:pPr>
+        <w:spacing w:line="252" w:lineRule="auto"/>
+        <w:jc w:val="both"/>
+        <w:rPr>
+          <w:rFonts w:ascii="Times New Roman" w:hAnsi="Times New Roman" w:cs="Times New Roman"/>
+        </w:rPr>
+      </w:pPr>
       <w:r>
         <w:rPr>
           <w:rFonts w:ascii="Times New Roman" w:hAnsi="Times New Roman" w:cs="Times New Roman"/>
@@ -220,627 +872,14 @@
     </w:p>
     <w:p>
       <w:pPr>
-        <w:spacing w:line="252" w:lineRule="auto"/>
-        <w:jc w:val="both"/>
-        <w:rPr>
-          <w:rFonts w:ascii="Times New Roman" w:hAnsi="Times New Roman" w:cs="Times New Roman"/>
-        </w:rPr>
-      </w:pPr>
-      <w:r>
-        <w:rPr>
-          <w:rFonts w:ascii="Times New Roman" w:hAnsi="Times New Roman" w:cs="Times New Roman"/>
-        </w:rPr>
-        <w:t>Inizio della riunione alle 1</w:t>
-      </w:r>
-      <w:r>
-        <w:rPr>
-          <w:rFonts w:ascii="Times New Roman" w:hAnsi="Times New Roman" w:cs="Times New Roman"/>
-        </w:rPr>
-        <w:t>0:00</w:t>
-      </w:r>
-    </w:p>
-    <w:p>
-      <w:pPr>
-        <w:spacing w:line="252" w:lineRule="auto"/>
-        <w:jc w:val="both"/>
-        <w:rPr>
-          <w:rFonts w:ascii="Times New Roman" w:hAnsi="Times New Roman" w:cs="Times New Roman"/>
-        </w:rPr>
-      </w:pPr>
-    </w:p>
-    <w:p>
-      <w:pPr>
-        <w:spacing w:line="252" w:lineRule="auto"/>
-        <w:jc w:val="both"/>
-        <w:rPr>
-          <w:rFonts w:ascii="Times New Roman" w:hAnsi="Times New Roman" w:cs="Times New Roman"/>
-        </w:rPr>
-      </w:pPr>
-    </w:p>
-    <w:p>
-      <w:pPr>
-        <w:spacing w:line="252" w:lineRule="auto"/>
-        <w:jc w:val="both"/>
-        <w:rPr>
-          <w:rFonts w:ascii="Times New Roman" w:hAnsi="Times New Roman" w:cs="Times New Roman"/>
-        </w:rPr>
-      </w:pPr>
-      <w:r>
-        <w:rPr>
-          <w:rFonts w:ascii="Times New Roman" w:hAnsi="Times New Roman" w:cs="Times New Roman"/>
-        </w:rPr>
-        <w:t xml:space="preserve">Ivan descrive il lavoro che ha svolto </w:t>
-      </w:r>
-      <w:r>
-        <w:rPr>
-          <w:rFonts w:ascii="Times New Roman" w:hAnsi="Times New Roman" w:cs="Times New Roman"/>
-        </w:rPr>
-        <w:t>ultimamente:</w:t>
-      </w:r>
-    </w:p>
-    <w:p>
-      <w:pPr>
-        <w:spacing w:line="252" w:lineRule="auto"/>
-        <w:jc w:val="both"/>
-        <w:rPr>
-          <w:rFonts w:ascii="Times New Roman" w:hAnsi="Times New Roman" w:cs="Times New Roman"/>
-        </w:rPr>
-      </w:pPr>
-    </w:p>
-    <w:p>
-      <w:pPr>
-        <w:spacing w:line="252" w:lineRule="auto"/>
-        <w:jc w:val="both"/>
-        <w:rPr>
-          <w:rFonts w:ascii="Times New Roman" w:hAnsi="Times New Roman" w:cs="Times New Roman"/>
-        </w:rPr>
-      </w:pPr>
-      <w:r>
-        <w:rPr>
-          <w:rFonts w:ascii="Times New Roman" w:hAnsi="Times New Roman" w:cs="Times New Roman"/>
-        </w:rPr>
-        <w:t>Ivan</w:t>
-      </w:r>
-      <w:r>
-        <w:rPr>
-          <w:rFonts w:ascii="Times New Roman" w:hAnsi="Times New Roman" w:cs="Times New Roman"/>
-        </w:rPr>
-        <w:t xml:space="preserve"> nelle scorse giornate</w:t>
-      </w:r>
-      <w:r>
-        <w:rPr>
-          <w:rFonts w:ascii="Times New Roman" w:hAnsi="Times New Roman" w:cs="Times New Roman"/>
-        </w:rPr>
-        <w:t xml:space="preserve"> ha </w:t>
-      </w:r>
-      <w:r>
-        <w:rPr>
-          <w:rFonts w:ascii="Times New Roman" w:hAnsi="Times New Roman" w:cs="Times New Roman"/>
-        </w:rPr>
-        <w:t>continuato assieme a Mirc</w:t>
-      </w:r>
-      <w:r>
-        <w:rPr>
-          <w:rFonts w:ascii="Times New Roman" w:hAnsi="Times New Roman" w:cs="Times New Roman"/>
-        </w:rPr>
-        <w:t>o</w:t>
-      </w:r>
-      <w:r>
-        <w:rPr>
-          <w:rFonts w:ascii="Times New Roman" w:hAnsi="Times New Roman" w:cs="Times New Roman"/>
-        </w:rPr>
-        <w:t xml:space="preserve"> la funzione “visualizza menù” riscontrando un po’ di problemi riguardanti il file di tipo </w:t>
-      </w:r>
-      <w:proofErr w:type="spellStart"/>
-      <w:r>
-        <w:rPr>
-          <w:rFonts w:ascii="Times New Roman" w:hAnsi="Times New Roman" w:cs="Times New Roman"/>
-        </w:rPr>
-        <w:t>json</w:t>
-      </w:r>
-      <w:proofErr w:type="spellEnd"/>
-      <w:r>
-        <w:rPr>
-          <w:rFonts w:ascii="Times New Roman" w:hAnsi="Times New Roman" w:cs="Times New Roman"/>
-        </w:rPr>
-        <w:t>. Hanno infine optato per una soluzione che fa utilizzo di un file di tipo csv.</w:t>
-      </w:r>
-    </w:p>
-    <w:p>
-      <w:pPr>
-        <w:spacing w:line="252" w:lineRule="auto"/>
-        <w:jc w:val="both"/>
-        <w:rPr>
-          <w:rFonts w:ascii="Times New Roman" w:hAnsi="Times New Roman" w:cs="Times New Roman"/>
-        </w:rPr>
-      </w:pPr>
-      <w:r>
-        <w:rPr>
-          <w:rFonts w:ascii="Times New Roman" w:hAnsi="Times New Roman" w:cs="Times New Roman"/>
-        </w:rPr>
-        <w:t>In seguito ha apportato ulteriori modifiche al codice introducendo la funzione di logout per tutti gli account rimasti loggati dopo lo spegnimento del server</w:t>
-      </w:r>
-      <w:r>
-        <w:rPr>
-          <w:rFonts w:ascii="Times New Roman" w:hAnsi="Times New Roman" w:cs="Times New Roman"/>
-        </w:rPr>
-        <w:t>, a causa di un crash oppure per via di un errore di chiusura e una funzione di logout collettivo.</w:t>
-      </w:r>
-    </w:p>
-    <w:p>
-      <w:pPr>
-        <w:spacing w:line="252" w:lineRule="auto"/>
-        <w:jc w:val="both"/>
-        <w:rPr>
-          <w:rFonts w:ascii="Times New Roman" w:hAnsi="Times New Roman" w:cs="Times New Roman"/>
-        </w:rPr>
-      </w:pPr>
-      <w:r>
-        <w:rPr>
-          <w:rFonts w:ascii="Times New Roman" w:hAnsi="Times New Roman" w:cs="Times New Roman"/>
-        </w:rPr>
-        <w:t>Ha inoltre cominciato a impostare una terza funzione che si occupa delle prenotazioni del tavolo sia da lato server che da client con un comando da tastiera per farlo.</w:t>
-      </w:r>
-    </w:p>
-    <w:p>
-      <w:pPr>
-        <w:spacing w:line="252" w:lineRule="auto"/>
-        <w:jc w:val="both"/>
-        <w:rPr>
-          <w:rFonts w:ascii="Times New Roman" w:hAnsi="Times New Roman" w:cs="Times New Roman"/>
-        </w:rPr>
-      </w:pPr>
-    </w:p>
-    <w:p>
-      <w:pPr>
-        <w:spacing w:line="252" w:lineRule="auto"/>
-        <w:jc w:val="both"/>
-        <w:rPr>
-          <w:rFonts w:ascii="Times New Roman" w:hAnsi="Times New Roman" w:cs="Times New Roman"/>
-        </w:rPr>
-      </w:pPr>
-      <w:r>
-        <w:rPr>
-          <w:rFonts w:ascii="Times New Roman" w:hAnsi="Times New Roman" w:cs="Times New Roman"/>
-        </w:rPr>
-        <w:t>Nella giornata di oggi: continuo del lavoro riguardante la funzione della prenotazione dei tavoli.</w:t>
-      </w:r>
-    </w:p>
-    <w:p>
-      <w:pPr>
-        <w:spacing w:line="252" w:lineRule="auto"/>
-        <w:jc w:val="both"/>
-        <w:rPr>
-          <w:rFonts w:ascii="Times New Roman" w:hAnsi="Times New Roman" w:cs="Times New Roman"/>
-        </w:rPr>
-      </w:pPr>
-    </w:p>
-    <w:p>
-      <w:pPr>
-        <w:spacing w:line="252" w:lineRule="auto"/>
-        <w:jc w:val="both"/>
-        <w:rPr>
-          <w:rFonts w:ascii="Times New Roman" w:hAnsi="Times New Roman" w:cs="Times New Roman"/>
-        </w:rPr>
-      </w:pPr>
-    </w:p>
-    <w:p>
-      <w:pPr>
-        <w:spacing w:line="252" w:lineRule="auto"/>
-        <w:jc w:val="both"/>
-        <w:rPr>
-          <w:rFonts w:ascii="Times New Roman" w:hAnsi="Times New Roman" w:cs="Times New Roman"/>
-        </w:rPr>
-      </w:pPr>
-      <w:r>
-        <w:rPr>
-          <w:rFonts w:ascii="Times New Roman" w:hAnsi="Times New Roman" w:cs="Times New Roman"/>
-        </w:rPr>
-        <w:t>Mir</w:t>
-      </w:r>
-      <w:r>
-        <w:rPr>
-          <w:rFonts w:ascii="Times New Roman" w:hAnsi="Times New Roman" w:cs="Times New Roman"/>
-        </w:rPr>
-        <w:t>c</w:t>
-      </w:r>
-      <w:r>
-        <w:rPr>
-          <w:rFonts w:ascii="Times New Roman" w:hAnsi="Times New Roman" w:cs="Times New Roman"/>
-        </w:rPr>
-        <w:t xml:space="preserve">o mostra il lavoro svolto </w:t>
-      </w:r>
-      <w:r>
-        <w:rPr>
-          <w:rFonts w:ascii="Times New Roman" w:hAnsi="Times New Roman" w:cs="Times New Roman"/>
-        </w:rPr>
-        <w:t>ultimamente</w:t>
-      </w:r>
-      <w:r>
-        <w:rPr>
-          <w:rFonts w:ascii="Times New Roman" w:hAnsi="Times New Roman" w:cs="Times New Roman"/>
-        </w:rPr>
-        <w:t>:</w:t>
-      </w:r>
-    </w:p>
-    <w:p>
-      <w:pPr>
-        <w:spacing w:line="252" w:lineRule="auto"/>
-        <w:jc w:val="both"/>
-        <w:rPr>
-          <w:rFonts w:ascii="Times New Roman" w:hAnsi="Times New Roman" w:cs="Times New Roman"/>
-        </w:rPr>
-      </w:pPr>
-    </w:p>
-    <w:p>
-      <w:pPr>
-        <w:spacing w:line="252" w:lineRule="auto"/>
-        <w:jc w:val="both"/>
-        <w:rPr>
-          <w:rFonts w:ascii="Times New Roman" w:hAnsi="Times New Roman" w:cs="Times New Roman"/>
-        </w:rPr>
-      </w:pPr>
-      <w:r>
-        <w:rPr>
-          <w:rFonts w:ascii="Times New Roman" w:hAnsi="Times New Roman" w:cs="Times New Roman"/>
-        </w:rPr>
-        <w:t xml:space="preserve">Mirco nelle ultime sessioni ha lavorato assieme a Ivan per la funzione “visualizza menù” riscontrando un po’ di problemi riguardanti il file di tipo </w:t>
-      </w:r>
-      <w:proofErr w:type="spellStart"/>
-      <w:r>
-        <w:rPr>
-          <w:rFonts w:ascii="Times New Roman" w:hAnsi="Times New Roman" w:cs="Times New Roman"/>
-        </w:rPr>
-        <w:t>json</w:t>
-      </w:r>
-      <w:proofErr w:type="spellEnd"/>
-      <w:r>
-        <w:rPr>
-          <w:rFonts w:ascii="Times New Roman" w:hAnsi="Times New Roman" w:cs="Times New Roman"/>
-        </w:rPr>
-        <w:t xml:space="preserve">. Ha infine optato </w:t>
-      </w:r>
-      <w:r>
-        <w:rPr>
-          <w:rFonts w:ascii="Times New Roman" w:hAnsi="Times New Roman" w:cs="Times New Roman"/>
-        </w:rPr>
-        <w:t xml:space="preserve">assieme a Ivan </w:t>
-      </w:r>
-      <w:r>
-        <w:rPr>
-          <w:rFonts w:ascii="Times New Roman" w:hAnsi="Times New Roman" w:cs="Times New Roman"/>
-        </w:rPr>
-        <w:t>per una soluzione che fa utilizzo di un file di tipo csv.</w:t>
-      </w:r>
-    </w:p>
-    <w:p>
-      <w:pPr>
-        <w:spacing w:line="252" w:lineRule="auto"/>
-        <w:jc w:val="both"/>
-        <w:rPr>
-          <w:rFonts w:ascii="Times New Roman" w:hAnsi="Times New Roman" w:cs="Times New Roman"/>
-        </w:rPr>
-      </w:pPr>
-    </w:p>
-    <w:p>
-      <w:pPr>
-        <w:spacing w:line="252" w:lineRule="auto"/>
-        <w:jc w:val="both"/>
-        <w:rPr>
-          <w:rFonts w:ascii="Times New Roman" w:hAnsi="Times New Roman" w:cs="Times New Roman"/>
-        </w:rPr>
-      </w:pPr>
-      <w:r>
-        <w:rPr>
-          <w:rFonts w:ascii="Times New Roman" w:hAnsi="Times New Roman" w:cs="Times New Roman"/>
-        </w:rPr>
-        <w:t>N</w:t>
-      </w:r>
-      <w:r>
-        <w:rPr>
-          <w:rFonts w:ascii="Times New Roman" w:hAnsi="Times New Roman" w:cs="Times New Roman"/>
-        </w:rPr>
-        <w:t>ella giornata di oggi</w:t>
-      </w:r>
-      <w:r>
-        <w:rPr>
-          <w:rFonts w:ascii="Times New Roman" w:hAnsi="Times New Roman" w:cs="Times New Roman"/>
-        </w:rPr>
-        <w:t>:</w:t>
-      </w:r>
-      <w:r>
-        <w:rPr>
-          <w:rFonts w:ascii="Times New Roman" w:hAnsi="Times New Roman" w:cs="Times New Roman"/>
-        </w:rPr>
-        <w:t xml:space="preserve"> </w:t>
-      </w:r>
-      <w:r>
-        <w:rPr>
-          <w:rFonts w:ascii="Times New Roman" w:hAnsi="Times New Roman" w:cs="Times New Roman"/>
-        </w:rPr>
-        <w:t>Iniziazione della presentazione grafica.</w:t>
-      </w:r>
-    </w:p>
-    <w:p>
-      <w:pPr>
-        <w:spacing w:line="252" w:lineRule="auto"/>
-        <w:jc w:val="both"/>
-        <w:rPr>
-          <w:rFonts w:ascii="Times New Roman" w:hAnsi="Times New Roman" w:cs="Times New Roman"/>
-        </w:rPr>
-      </w:pPr>
-    </w:p>
-    <w:p>
-      <w:pPr>
-        <w:spacing w:line="252" w:lineRule="auto"/>
-        <w:jc w:val="both"/>
-        <w:rPr>
-          <w:rFonts w:ascii="Times New Roman" w:hAnsi="Times New Roman" w:cs="Times New Roman"/>
-        </w:rPr>
-      </w:pPr>
-    </w:p>
-    <w:p>
-      <w:pPr>
-        <w:spacing w:line="252" w:lineRule="auto"/>
         <w:jc w:val="right"/>
         <w:rPr>
-          <w:rFonts w:ascii="Times New Roman" w:hAnsi="Times New Roman" w:cs="Times New Roman"/>
-        </w:rPr>
-      </w:pPr>
-    </w:p>
-    <w:p>
-      <w:pPr>
-        <w:spacing w:line="252" w:lineRule="auto"/>
-        <w:jc w:val="right"/>
-        <w:rPr>
-          <w:rFonts w:ascii="Times New Roman" w:hAnsi="Times New Roman" w:cs="Times New Roman"/>
-        </w:rPr>
-      </w:pPr>
-    </w:p>
-    <w:p>
-      <w:pPr>
-        <w:spacing w:line="252" w:lineRule="auto"/>
-        <w:jc w:val="right"/>
-        <w:rPr>
-          <w:rFonts w:ascii="Times New Roman" w:hAnsi="Times New Roman" w:cs="Times New Roman"/>
-        </w:rPr>
-      </w:pPr>
-      <w:r>
-        <w:rPr>
-          <w:rFonts w:ascii="Times New Roman" w:hAnsi="Times New Roman" w:cs="Times New Roman"/>
-        </w:rPr>
-        <w:t>Riunione terminata alle 10:15, verrà ripresa con l’arrivo di tutti i partecipanti</w:t>
-      </w:r>
-    </w:p>
-    <w:p>
-      <w:pPr>
-        <w:spacing w:line="252" w:lineRule="auto"/>
-        <w:jc w:val="both"/>
-        <w:rPr>
-          <w:rFonts w:ascii="Times New Roman" w:hAnsi="Times New Roman" w:cs="Times New Roman"/>
-        </w:rPr>
-      </w:pPr>
-    </w:p>
-    <w:p>
-      <w:pPr>
-        <w:spacing w:line="252" w:lineRule="auto"/>
-        <w:jc w:val="both"/>
-        <w:rPr>
-          <w:rFonts w:ascii="Times New Roman" w:hAnsi="Times New Roman" w:cs="Times New Roman"/>
-        </w:rPr>
-      </w:pPr>
-    </w:p>
-    <w:p>
-      <w:pPr>
-        <w:spacing w:line="252" w:lineRule="auto"/>
-        <w:jc w:val="both"/>
-        <w:rPr>
-          <w:rFonts w:ascii="Times New Roman" w:hAnsi="Times New Roman" w:cs="Times New Roman"/>
-        </w:rPr>
-      </w:pPr>
-    </w:p>
-    <w:p>
-      <w:pPr>
-        <w:spacing w:line="252" w:lineRule="auto"/>
-        <w:jc w:val="both"/>
-        <w:rPr>
-          <w:rFonts w:ascii="Times New Roman" w:hAnsi="Times New Roman" w:cs="Times New Roman"/>
-        </w:rPr>
-      </w:pPr>
-    </w:p>
-    <w:p>
-      <w:pPr>
-        <w:spacing w:line="252" w:lineRule="auto"/>
-        <w:jc w:val="both"/>
-        <w:rPr>
-          <w:rFonts w:ascii="Times New Roman" w:hAnsi="Times New Roman" w:cs="Times New Roman"/>
-        </w:rPr>
-      </w:pPr>
-    </w:p>
-    <w:p>
-      <w:pPr>
-        <w:spacing w:line="252" w:lineRule="auto"/>
-        <w:jc w:val="both"/>
-        <w:rPr>
-          <w:rFonts w:ascii="Times New Roman" w:hAnsi="Times New Roman" w:cs="Times New Roman"/>
-        </w:rPr>
-      </w:pPr>
-    </w:p>
-    <w:p>
-      <w:pPr>
-        <w:spacing w:line="252" w:lineRule="auto"/>
-        <w:jc w:val="both"/>
-        <w:rPr>
-          <w:rFonts w:ascii="Times New Roman" w:hAnsi="Times New Roman" w:cs="Times New Roman"/>
-        </w:rPr>
-      </w:pPr>
-    </w:p>
-    <w:p>
-      <w:pPr>
-        <w:spacing w:line="252" w:lineRule="auto"/>
-        <w:jc w:val="both"/>
-        <w:rPr>
-          <w:rFonts w:ascii="Times New Roman" w:hAnsi="Times New Roman" w:cs="Times New Roman"/>
-        </w:rPr>
-      </w:pPr>
-    </w:p>
-    <w:p>
-      <w:pPr>
-        <w:spacing w:line="252" w:lineRule="auto"/>
-        <w:jc w:val="both"/>
-        <w:rPr>
-          <w:rFonts w:ascii="Times New Roman" w:hAnsi="Times New Roman" w:cs="Times New Roman"/>
-        </w:rPr>
-      </w:pPr>
-    </w:p>
-    <w:p>
-      <w:pPr>
-        <w:spacing w:line="252" w:lineRule="auto"/>
-        <w:jc w:val="both"/>
-        <w:rPr>
-          <w:rFonts w:ascii="Times New Roman" w:hAnsi="Times New Roman" w:cs="Times New Roman"/>
-        </w:rPr>
-      </w:pPr>
-    </w:p>
-    <w:p>
-      <w:pPr>
-        <w:spacing w:line="252" w:lineRule="auto"/>
-        <w:jc w:val="both"/>
-        <w:rPr>
-          <w:rFonts w:ascii="Times New Roman" w:hAnsi="Times New Roman" w:cs="Times New Roman"/>
-        </w:rPr>
-      </w:pPr>
-    </w:p>
-    <w:p>
-      <w:pPr>
-        <w:spacing w:line="252" w:lineRule="auto"/>
-        <w:jc w:val="both"/>
-        <w:rPr>
-          <w:rFonts w:ascii="Times New Roman" w:hAnsi="Times New Roman" w:cs="Times New Roman"/>
-        </w:rPr>
-      </w:pPr>
-    </w:p>
-    <w:p>
-      <w:pPr>
-        <w:spacing w:line="252" w:lineRule="auto"/>
-        <w:jc w:val="both"/>
-        <w:rPr>
-          <w:rFonts w:ascii="Times New Roman" w:hAnsi="Times New Roman" w:cs="Times New Roman"/>
-        </w:rPr>
-      </w:pPr>
-      <w:r>
-        <w:rPr>
-          <w:rFonts w:ascii="Times New Roman" w:hAnsi="Times New Roman" w:cs="Times New Roman"/>
-        </w:rPr>
-        <w:t>Ripresa della riunione alle</w:t>
-      </w:r>
-    </w:p>
-    <w:p>
-      <w:pPr>
-        <w:spacing w:line="252" w:lineRule="auto"/>
-        <w:jc w:val="both"/>
-        <w:rPr>
-          <w:rFonts w:ascii="Times New Roman" w:hAnsi="Times New Roman" w:cs="Times New Roman"/>
-        </w:rPr>
-      </w:pPr>
-    </w:p>
-    <w:p>
-      <w:pPr>
-        <w:spacing w:line="252" w:lineRule="auto"/>
-        <w:jc w:val="both"/>
-        <w:rPr>
-          <w:rFonts w:ascii="Times New Roman" w:hAnsi="Times New Roman" w:cs="Times New Roman"/>
-        </w:rPr>
-      </w:pPr>
-    </w:p>
-    <w:p>
-      <w:pPr>
-        <w:spacing w:line="252" w:lineRule="auto"/>
-        <w:jc w:val="both"/>
-        <w:rPr>
-          <w:rFonts w:ascii="Times New Roman" w:hAnsi="Times New Roman" w:cs="Times New Roman"/>
-        </w:rPr>
-      </w:pPr>
-      <w:r>
-        <w:rPr>
-          <w:rFonts w:ascii="Times New Roman" w:hAnsi="Times New Roman" w:cs="Times New Roman"/>
-        </w:rPr>
-        <w:t xml:space="preserve">Ruben </w:t>
-      </w:r>
-      <w:r>
-        <w:rPr>
-          <w:rFonts w:ascii="Times New Roman" w:hAnsi="Times New Roman" w:cs="Times New Roman"/>
-        </w:rPr>
-        <w:t>descrive il lavoro che ha svolto ultimamente:</w:t>
-      </w:r>
-    </w:p>
-    <w:p>
-      <w:pPr>
-        <w:spacing w:line="252" w:lineRule="auto"/>
-        <w:jc w:val="both"/>
-        <w:rPr>
-          <w:rFonts w:ascii="Times New Roman" w:hAnsi="Times New Roman" w:cs="Times New Roman"/>
-        </w:rPr>
-      </w:pPr>
-    </w:p>
-    <w:p>
-      <w:pPr>
-        <w:spacing w:line="252" w:lineRule="auto"/>
-        <w:jc w:val="both"/>
-        <w:rPr>
-          <w:rFonts w:ascii="Times New Roman" w:hAnsi="Times New Roman" w:cs="Times New Roman"/>
-        </w:rPr>
-      </w:pPr>
-    </w:p>
-    <w:p>
-      <w:pPr>
-        <w:spacing w:line="252" w:lineRule="auto"/>
-        <w:jc w:val="both"/>
-        <w:rPr>
-          <w:rFonts w:ascii="Times New Roman" w:hAnsi="Times New Roman" w:cs="Times New Roman"/>
-        </w:rPr>
-      </w:pPr>
-      <w:r>
-        <w:rPr>
-          <w:rFonts w:ascii="Times New Roman" w:hAnsi="Times New Roman" w:cs="Times New Roman"/>
-        </w:rPr>
-        <w:t>Nella giornata di o</w:t>
-      </w:r>
-      <w:r>
-        <w:rPr>
-          <w:rFonts w:ascii="Times New Roman" w:hAnsi="Times New Roman" w:cs="Times New Roman"/>
-        </w:rPr>
-        <w:t xml:space="preserve">ggi: </w:t>
-      </w:r>
-    </w:p>
-    <w:p>
-      <w:pPr>
-        <w:spacing w:line="252" w:lineRule="auto"/>
-        <w:jc w:val="both"/>
-        <w:rPr>
-          <w:rFonts w:ascii="Times New Roman" w:hAnsi="Times New Roman" w:cs="Times New Roman"/>
-        </w:rPr>
-      </w:pPr>
-      <w:r>
-        <w:rPr>
-          <w:rFonts w:ascii="Times New Roman" w:hAnsi="Times New Roman" w:cs="Times New Roman"/>
-        </w:rPr>
-        <w:tab/>
-      </w:r>
-    </w:p>
-    <w:p>
-      <w:pPr>
-        <w:spacing w:line="252" w:lineRule="auto"/>
-        <w:jc w:val="both"/>
-        <w:rPr>
-          <w:rFonts w:ascii="Times New Roman" w:hAnsi="Times New Roman" w:cs="Times New Roman"/>
-        </w:rPr>
-      </w:pPr>
-    </w:p>
-    <w:p>
-      <w:pPr>
-        <w:jc w:val="both"/>
-      </w:pPr>
+          <w:rFonts w:hint="eastAsia"/>
+        </w:rPr>
+      </w:pPr>
+      <w:r>
+        <w:t>Riunione terminata alle ore 16:45.</w:t>
+      </w:r>
     </w:p>
     <w:sectPr>
       <w:pgSz w:w="11906" w:h="16838"/>
@@ -1282,8 +1321,8 @@
     <w:semiHidden/>
     <w:unhideWhenUsed/>
   </w:style>
-  <w:style w:type="character" w:customStyle="1" w:styleId="DefaultParagraphFont">
-    <w:name w:val="Default Paragraph Font"/>
+  <w:style w:type="character" w:customStyle="1" w:styleId="Carpredefinitoparagrafo1">
+    <w:name w:val="Car. predefinito paragrafo1"/>
   </w:style>
   <w:style w:type="character" w:customStyle="1" w:styleId="DefaultParagraphFont1">
     <w:name w:val="Default Paragraph Font1"/>
@@ -1357,8 +1396,8 @@
       <w:iCs/>
     </w:rPr>
   </w:style>
-  <w:style w:type="paragraph" w:customStyle="1" w:styleId="NormalTable">
-    <w:name w:val="Normal Table"/>
+  <w:style w:type="paragraph" w:customStyle="1" w:styleId="Tabellanormale1">
+    <w:name w:val="Tabella normale1"/>
     <w:pPr>
       <w:suppressAutoHyphens/>
       <w:spacing w:after="160" w:line="252" w:lineRule="auto"/>

</xml_diff>